<commit_message>
Notes on Linux server
</commit_message>
<xml_diff>
--- a/LinuxReview/Linux Review.docx
+++ b/LinuxReview/Linux Review.docx
@@ -172,49 +172,78 @@
           <w:ilvl w:val="0"/>
           <w:numId w:val="1"/>
         </w:numPr>
-        <w:rPr>
-          <w:rFonts w:ascii="Times New Roman" w:eastAsia="Times New Roman" w:hAnsi="Times New Roman" w:cs="Times New Roman"/>
-        </w:rPr>
-      </w:pPr>
-      <w:r>
-        <w:rPr>
-          <w:rFonts w:ascii="Helvetica" w:eastAsia="Times New Roman" w:hAnsi="Helvetica" w:cs="Times New Roman"/>
-          <w:color w:val="2E3D49"/>
-          <w:shd w:val="clear" w:color="auto" w:fill="FFFFFF"/>
-        </w:rPr>
-        <w:t>Public Key Encryption</w:t>
-      </w:r>
-      <w:r>
-        <w:rPr>
-          <w:rFonts w:ascii="Helvetica" w:eastAsia="Times New Roman" w:hAnsi="Helvetica" w:cs="Times New Roman"/>
-          <w:color w:val="2E3D49"/>
-          <w:shd w:val="clear" w:color="auto" w:fill="FFFFFF"/>
-        </w:rPr>
-        <w:t xml:space="preserve"> – lock is the public key</w:t>
-      </w:r>
-      <w:r>
-        <w:rPr>
-          <w:rFonts w:ascii="Helvetica" w:eastAsia="Times New Roman" w:hAnsi="Helvetica" w:cs="Times New Roman"/>
-          <w:color w:val="2E3D49"/>
-          <w:shd w:val="clear" w:color="auto" w:fill="FFFFFF"/>
-        </w:rPr>
-        <w:t xml:space="preserve">; </w:t>
-      </w:r>
-      <w:r>
-        <w:rPr>
-          <w:rFonts w:ascii="Helvetica" w:eastAsia="Times New Roman" w:hAnsi="Helvetica" w:cs="Times New Roman"/>
-          <w:color w:val="2E3D49"/>
-          <w:shd w:val="clear" w:color="auto" w:fill="FFFFFF"/>
-        </w:rPr>
-        <w:t>your “key” is the private key</w:t>
-      </w:r>
-    </w:p>
-    <w:p>
-      <w:pPr>
-        <w:pStyle w:val="ListParagraph"/>
-      </w:pPr>
-      <w:r>
-        <w:t>Server sends random values to user, user use private key to encrypt message, send back to the server. If the server can unencrypt the message successfully using public key, then the user is verified</w:t>
+      </w:pPr>
+      <w:r>
+        <w:rPr>
+          <w:rFonts w:hint="eastAsia"/>
+        </w:rPr>
+        <w:t>Secure Shell</w:t>
+      </w:r>
+      <w:r>
+        <w:rPr>
+          <w:rFonts w:hint="eastAsia"/>
+        </w:rPr>
+        <w:t>（缩写为</w:t>
+      </w:r>
+      <w:r>
+        <w:rPr>
+          <w:rFonts w:hint="eastAsia"/>
+        </w:rPr>
+        <w:t>SSH</w:t>
+      </w:r>
+      <w:r>
+        <w:rPr>
+          <w:rFonts w:hint="eastAsia"/>
+        </w:rPr>
+        <w:t>），由</w:t>
+      </w:r>
+      <w:r>
+        <w:rPr>
+          <w:rFonts w:hint="eastAsia"/>
+        </w:rPr>
+        <w:t>IETF</w:t>
+      </w:r>
+      <w:r>
+        <w:rPr>
+          <w:rFonts w:hint="eastAsia"/>
+        </w:rPr>
+        <w:t>的网络工作小组（</w:t>
+      </w:r>
+      <w:r>
+        <w:rPr>
+          <w:rFonts w:hint="eastAsia"/>
+        </w:rPr>
+        <w:t>Network Working Group</w:t>
+      </w:r>
+      <w:r>
+        <w:rPr>
+          <w:rFonts w:hint="eastAsia"/>
+        </w:rPr>
+        <w:t>）所制定；</w:t>
+      </w:r>
+      <w:r>
+        <w:rPr>
+          <w:rFonts w:hint="eastAsia"/>
+        </w:rPr>
+        <w:t>SSH</w:t>
+      </w:r>
+      <w:r>
+        <w:rPr>
+          <w:rFonts w:hint="eastAsia"/>
+        </w:rPr>
+        <w:t>为一项创建在应用层和传输层基础上的安全协议，为计算机上的</w:t>
+      </w:r>
+      <w:r>
+        <w:rPr>
+          <w:rFonts w:hint="eastAsia"/>
+        </w:rPr>
+        <w:t>Shell</w:t>
+      </w:r>
+      <w:r>
+        <w:rPr>
+          <w:rFonts w:hint="eastAsia"/>
+        </w:rPr>
+        <w:t>（壳层）提供安全的传输和使用环境。</w:t>
       </w:r>
     </w:p>
     <w:p>
@@ -224,12 +253,139 @@
           <w:ilvl w:val="0"/>
           <w:numId w:val="1"/>
         </w:numPr>
+        <w:rPr>
+          <w:rFonts w:ascii="Times New Roman" w:eastAsia="Times New Roman" w:hAnsi="Times New Roman" w:cs="Times New Roman"/>
+        </w:rPr>
+      </w:pPr>
+      <w:r>
+        <w:rPr>
+          <w:rFonts w:ascii="Helvetica" w:eastAsia="Times New Roman" w:hAnsi="Helvetica" w:cs="Times New Roman"/>
+          <w:color w:val="2E3D49"/>
+          <w:shd w:val="clear" w:color="auto" w:fill="FFFFFF"/>
+        </w:rPr>
+        <w:t>Public Key Encryption</w:t>
+      </w:r>
+      <w:r>
+        <w:rPr>
+          <w:rFonts w:ascii="Helvetica" w:eastAsia="Times New Roman" w:hAnsi="Helvetica" w:cs="Times New Roman"/>
+          <w:color w:val="2E3D49"/>
+          <w:shd w:val="clear" w:color="auto" w:fill="FFFFFF"/>
+        </w:rPr>
+        <w:t xml:space="preserve"> – lock is the public key</w:t>
+      </w:r>
+      <w:r>
+        <w:rPr>
+          <w:rFonts w:ascii="Helvetica" w:eastAsia="Times New Roman" w:hAnsi="Helvetica" w:cs="Times New Roman"/>
+          <w:color w:val="2E3D49"/>
+          <w:shd w:val="clear" w:color="auto" w:fill="FFFFFF"/>
+        </w:rPr>
+        <w:t xml:space="preserve">; </w:t>
+      </w:r>
+      <w:r>
+        <w:rPr>
+          <w:rFonts w:ascii="Helvetica" w:eastAsia="Times New Roman" w:hAnsi="Helvetica" w:cs="Times New Roman"/>
+          <w:color w:val="2E3D49"/>
+          <w:shd w:val="clear" w:color="auto" w:fill="FFFFFF"/>
+        </w:rPr>
+        <w:t>your “key” is the private key</w:t>
+      </w:r>
+    </w:p>
+    <w:p>
+      <w:pPr>
+        <w:pStyle w:val="ListParagraph"/>
+      </w:pPr>
+      <w:r>
+        <w:t>Server sends random values to user, user use private key to encrypt message, send back to the server. If the server can unencrypt the message successfully using public key, then the user is verified</w:t>
+      </w:r>
+    </w:p>
+    <w:p>
+      <w:pPr>
+        <w:pStyle w:val="ListParagraph"/>
+        <w:numPr>
+          <w:ilvl w:val="0"/>
+          <w:numId w:val="1"/>
+        </w:numPr>
       </w:pPr>
       <w:r>
         <w:rPr>
           <w:rFonts w:hint="eastAsia"/>
         </w:rPr>
         <w:t>一个公钥只能认证一个用户，而一个用户可以拥有多个公钥</w:t>
+      </w:r>
+    </w:p>
+    <w:p>
+      <w:pPr>
+        <w:pStyle w:val="ListParagraph"/>
+        <w:numPr>
+          <w:ilvl w:val="0"/>
+          <w:numId w:val="1"/>
+        </w:numPr>
+      </w:pPr>
+      <w:r>
+        <w:t>which applications respond to which request? Decided by port</w:t>
+      </w:r>
+      <w:r>
+        <w:t xml:space="preserve">. </w:t>
+      </w:r>
+      <w:r>
+        <w:rPr>
+          <w:rFonts w:hint="eastAsia"/>
+        </w:rPr>
+        <w:t>固定</w:t>
+      </w:r>
+      <w:r>
+        <w:rPr>
+          <w:rFonts w:hint="eastAsia"/>
+        </w:rPr>
+        <w:t>application</w:t>
+      </w:r>
+      <w:r>
+        <w:rPr>
+          <w:rFonts w:hint="eastAsia"/>
+        </w:rPr>
+        <w:t>对应固定</w:t>
+      </w:r>
+      <w:r>
+        <w:rPr>
+          <w:rFonts w:hint="eastAsia"/>
+        </w:rPr>
+        <w:t>port</w:t>
+      </w:r>
+    </w:p>
+    <w:p>
+      <w:pPr>
+        <w:pStyle w:val="ListParagraph"/>
+        <w:numPr>
+          <w:ilvl w:val="0"/>
+          <w:numId w:val="1"/>
+        </w:numPr>
+      </w:pPr>
+      <w:r>
+        <w:t xml:space="preserve">Firewall </w:t>
+      </w:r>
+      <w:r>
+        <w:rPr>
+          <w:rFonts w:hint="eastAsia"/>
+        </w:rPr>
+        <w:t>规定了哪些</w:t>
+      </w:r>
+      <w:r>
+        <w:rPr>
+          <w:rFonts w:hint="eastAsia"/>
+        </w:rPr>
+        <w:t>哪些端口</w:t>
+      </w:r>
+      <w:r>
+        <w:rPr>
+          <w:rFonts w:hint="eastAsia"/>
+        </w:rPr>
+        <w:t xml:space="preserve"> </w:t>
+      </w:r>
+      <w:r>
+        <w:rPr>
+          <w:rFonts w:hint="eastAsia"/>
+        </w:rPr>
+        <w:t>可以使用什么协议访问</w:t>
       </w:r>
       <w:bookmarkStart w:id="0" w:name="_GoBack"/>
       <w:bookmarkEnd w:id="0"/>

</xml_diff>